<commit_message>
added a better block code style
</commit_message>
<xml_diff>
--- a/out.docx
+++ b/out.docx
@@ -8,13 +8,18 @@
         <w:pStyle w:val="Heading1"/>
       </w:pPr>
       <w:r>
-        <w:t>Foobar</w:t>
+        <w:t>JMarkdown</w:t>
       </w:r>
     </w:p>
     <w:p/>
     <w:p>
       <w:r>
-        <w:t>Foobar is a Python library for dealing with word pluralization.</w:t>
+        <w:t>A Java markdown library is created with an objective to provide an easy interface to convert Markdown syntax to other syntax. A simple Markdown to Html renderer is provided. Hope everyone can find it useful.</w:t>
+      </w:r>
+    </w:p>
+    <w:p>
+      <w:r>
+        <w:t>Since the MarkdownParser is still in development, there could be bugs.</w:t>
       </w:r>
     </w:p>
     <w:p>
@@ -22,33 +27,13 @@
         <w:pStyle w:val="Heading2"/>
       </w:pPr>
       <w:r>
-        <w:t>Installation</w:t>
+        <w:t>Usage</w:t>
       </w:r>
     </w:p>
     <w:p/>
     <w:p>
       <w:r>
-        <w:t xml:space="preserve">Use the package manager </w:t>
-      </w:r>
-      <w:hyperlink r:id="rId6">
-        <w:r>
-          <w:rPr>
-            <w:color w:val="0000ff"/>
-            <w:u w:val="single" w:color="0000ff"/>
-          </w:rPr>
-          <w:t>pip</w:t>
-        </w:r>
-      </w:hyperlink>
-      <w:r>
-        <w:t xml:space="preserve"> to install foobar.</w:t>
-      </w:r>
-    </w:p>
-    <w:p>
-      <w:r>
-        <w:t>pip install foobar</w:t>
-      </w:r>
-      <w:r>
-        <w:cr/>
+        <w:t>Compile your java project by including this JMarkdown library in your project's classpath.</w:t>
       </w:r>
     </w:p>
     <w:p>
@@ -56,108 +41,618 @@
         <w:pStyle w:val="Heading2"/>
       </w:pPr>
       <w:r>
-        <w:t>Usage</w:t>
+        <w:t>How to use HtmlRenderer or OoxmlWordRenderer</w:t>
       </w:r>
     </w:p>
     <w:p/>
     <w:p>
-      <w:r>
-        <w:t>import foobar</w:t>
-      </w:r>
-      <w:r>
-        <w:cr/>
-      </w:r>
-      <w:r>
-        <w:t/>
-      </w:r>
-      <w:r>
-        <w:cr/>
-      </w:r>
-      <w:r>
-        <w:t># returns 'words'</w:t>
-      </w:r>
-      <w:r>
-        <w:cr/>
-      </w:r>
-      <w:r>
-        <w:t>foobar.pluralize('word')</w:t>
-      </w:r>
-      <w:r>
-        <w:cr/>
-      </w:r>
-      <w:r>
-        <w:t/>
-      </w:r>
-      <w:r>
-        <w:cr/>
-      </w:r>
-      <w:r>
-        <w:t># returns 'geese'</w:t>
-      </w:r>
-      <w:r>
-        <w:cr/>
-      </w:r>
-      <w:r>
-        <w:t>foobar.pluralize('goose')</w:t>
-      </w:r>
-      <w:r>
-        <w:cr/>
-      </w:r>
-      <w:r>
-        <w:t/>
-      </w:r>
-      <w:r>
-        <w:cr/>
-      </w:r>
-      <w:r>
-        <w:t># returns 'phenomenon'</w:t>
-      </w:r>
-      <w:r>
-        <w:cr/>
-      </w:r>
-      <w:r>
-        <w:t>foobar.singularize('phenomena')</w:t>
-      </w:r>
-      <w:r>
-        <w:cr/>
-      </w:r>
-    </w:p>
+      <w:pPr>
+        <w:spacing w:line="240" w:lineRule="auto"/>
+      </w:pPr>
+      <w:r>
+        <w:t xml:space="preserve">Some tests are written inside </w:t>
+      </w:r>
+      <w:r>
+        <w:t>src/com/vincentcodes/tests/markdown/</w:t>
+      </w:r>
+      <w:r>
+        <w:t>, you may make reference to those.</w:t>
+      </w:r>
+    </w:p>
+    <w:p>
+      <w:r>
+        <w:t xml:space="preserve">Within </w:t>
+      </w:r>
+      <w:r>
+        <w:rPr>
+          <w:b w:val="true"/>
+        </w:rPr>
+        <w:t>TemplateParsingTest.java</w:t>
+      </w:r>
+    </w:p>
+    <w:tbl>
+      <w:tblPr>
+        <w:tblW w:w="0" w:type="auto"/>
+        <w:tblBorders>
+          <w:top w:val="single"/>
+          <w:left w:val="single"/>
+          <w:bottom w:val="single"/>
+          <w:right w:val="single"/>
+          <w:insideH w:val="single"/>
+          <w:insideV w:val="single"/>
+        </w:tblBorders>
+      </w:tblPr>
+      <w:tr>
+        <w:tc>
+          <w:tcPr>
+            <w:shd w:color="auto" w:val="clear" w:fill="e7e6e6"/>
+          </w:tcPr>
+          <w:p>
+            <w:pPr>
+              <w:spacing w:after="0"/>
+            </w:pPr>
+            <w:r>
+              <w:t>public class TemplateParsingTest {</w:t>
+            </w:r>
+          </w:p>
+          <w:p>
+            <w:pPr>
+              <w:spacing w:after="0"/>
+            </w:pPr>
+            <w:r>
+              <w:t xml:space="preserve">    public static void main(String[] args) throws IOException{</w:t>
+            </w:r>
+          </w:p>
+          <w:p>
+            <w:pPr>
+              <w:spacing w:after="0"/>
+            </w:pPr>
+            <w:r>
+              <w:t xml:space="preserve">        try(FileInputStream fis = new FileInputStream("Template.md")){</w:t>
+            </w:r>
+          </w:p>
+          <w:p>
+            <w:pPr>
+              <w:spacing w:after="0"/>
+            </w:pPr>
+            <w:r>
+              <w:t xml:space="preserve">            MarkdownParser parser = new MarkdownParser(new HtmlRenderer());</w:t>
+            </w:r>
+          </w:p>
+          <w:p>
+            <w:pPr>
+              <w:spacing w:after="0"/>
+            </w:pPr>
+            <w:r>
+              <w:t xml:space="preserve">            parser.parse(new String(fis.readAllBytes()));</w:t>
+            </w:r>
+          </w:p>
+          <w:p>
+            <w:pPr>
+              <w:spacing w:after="0"/>
+            </w:pPr>
+            <w:r>
+              <w:t/>
+            </w:r>
+          </w:p>
+          <w:p>
+            <w:pPr>
+              <w:spacing w:after="0"/>
+            </w:pPr>
+            <w:r>
+              <w:t xml:space="preserve">            HtmlRenderer renderer = (HtmlRenderer)parser.getRenderer();</w:t>
+            </w:r>
+          </w:p>
+          <w:p>
+            <w:pPr>
+              <w:spacing w:after="0"/>
+            </w:pPr>
+            <w:r>
+              <w:t xml:space="preserve">            System.out.println(renderer.getRenderedHtml());</w:t>
+            </w:r>
+          </w:p>
+          <w:p>
+            <w:pPr>
+              <w:spacing w:after="0"/>
+            </w:pPr>
+            <w:r>
+              <w:t xml:space="preserve">        }</w:t>
+            </w:r>
+          </w:p>
+          <w:p>
+            <w:pPr>
+              <w:spacing w:after="0"/>
+            </w:pPr>
+            <w:r>
+              <w:t xml:space="preserve">    }</w:t>
+            </w:r>
+          </w:p>
+          <w:p>
+            <w:pPr>
+              <w:spacing w:after="0"/>
+            </w:pPr>
+            <w:r>
+              <w:t>}</w:t>
+            </w:r>
+          </w:p>
+        </w:tc>
+      </w:tr>
+    </w:tbl>
+    <w:p>
+      <w:pPr>
+        <w:spacing w:line="240" w:lineRule="auto"/>
+      </w:pPr>
+      <w:r>
+        <w:t xml:space="preserve">Styles I made may not be the finest, you may customize it by extending or modifying </w:t>
+      </w:r>
+      <w:r>
+        <w:t>OoxmlWordRenderer</w:t>
+      </w:r>
+      <w:r>
+        <w:t xml:space="preserve"> class itself.</w:t>
+      </w:r>
+    </w:p>
+    <w:p>
+      <w:r>
+        <w:t xml:space="preserve">Within </w:t>
+      </w:r>
+      <w:r>
+        <w:rPr>
+          <w:b w:val="true"/>
+        </w:rPr>
+        <w:t>TemplateParsingToWordTest.java</w:t>
+      </w:r>
+    </w:p>
+    <w:tbl>
+      <w:tblPr>
+        <w:tblW w:w="0" w:type="auto"/>
+        <w:tblBorders>
+          <w:top w:val="single"/>
+          <w:left w:val="single"/>
+          <w:bottom w:val="single"/>
+          <w:right w:val="single"/>
+          <w:insideH w:val="single"/>
+          <w:insideV w:val="single"/>
+        </w:tblBorders>
+      </w:tblPr>
+      <w:tr>
+        <w:tc>
+          <w:tcPr>
+            <w:shd w:color="auto" w:val="clear" w:fill="e7e6e6"/>
+          </w:tcPr>
+          <w:p>
+            <w:pPr>
+              <w:spacing w:after="0"/>
+            </w:pPr>
+            <w:r>
+              <w:t>public class TemplateParsingToWordTest {</w:t>
+            </w:r>
+          </w:p>
+          <w:p>
+            <w:pPr>
+              <w:spacing w:after="0"/>
+            </w:pPr>
+            <w:r>
+              <w:t xml:space="preserve">    public static void main(String[] args) throws IOException{</w:t>
+            </w:r>
+          </w:p>
+          <w:p>
+            <w:pPr>
+              <w:spacing w:after="0"/>
+            </w:pPr>
+            <w:r>
+              <w:t xml:space="preserve">        try(FileInputStream fis = new FileInputStream("Template.md")){</w:t>
+            </w:r>
+          </w:p>
+          <w:p>
+            <w:pPr>
+              <w:spacing w:after="0"/>
+            </w:pPr>
+            <w:r>
+              <w:t xml:space="preserve">            MarkdownParser parser = new MarkdownParser(new OoxmlWordRenderer(new File("out.docx"), new File("TemplateWithThemes.docx")));</w:t>
+            </w:r>
+          </w:p>
+          <w:p>
+            <w:pPr>
+              <w:spacing w:after="0"/>
+            </w:pPr>
+            <w:r>
+              <w:t xml:space="preserve">            parser.parse(new String(fis.readAllBytes()));</w:t>
+            </w:r>
+          </w:p>
+          <w:p>
+            <w:pPr>
+              <w:spacing w:after="0"/>
+            </w:pPr>
+            <w:r>
+              <w:t xml:space="preserve">        }</w:t>
+            </w:r>
+          </w:p>
+          <w:p>
+            <w:pPr>
+              <w:spacing w:after="0"/>
+            </w:pPr>
+            <w:r>
+              <w:t xml:space="preserve">    }</w:t>
+            </w:r>
+          </w:p>
+          <w:p>
+            <w:pPr>
+              <w:spacing w:after="0"/>
+            </w:pPr>
+            <w:r>
+              <w:t>}</w:t>
+            </w:r>
+          </w:p>
+        </w:tc>
+      </w:tr>
+    </w:tbl>
     <w:p>
       <w:pPr>
         <w:pStyle w:val="Heading2"/>
       </w:pPr>
       <w:r>
-        <w:t>Contributing</w:t>
-      </w:r>
-    </w:p>
-    <w:p>
-      <w:r>
-        <w:t xml:space="preserve"> Pull requests are welcome. For major changes, please open an issue first to discuss what you would like to change.</w:t>
-      </w:r>
-    </w:p>
-    <w:p>
-      <w:r>
-        <w:t>Please make sure to update tests as appropriate.</w:t>
-      </w:r>
-    </w:p>
+        <w:t>Creating your own Renderer</w:t>
+      </w:r>
+    </w:p>
+    <w:p/>
+    <w:p>
+      <w:pPr>
+        <w:spacing w:line="240" w:lineRule="auto"/>
+      </w:pPr>
+      <w:r>
+        <w:t xml:space="preserve">You can create your own Renderer to convert Markdown to languages. First, you need to </w:t>
+      </w:r>
+      <w:r>
+        <w:t>implement</w:t>
+      </w:r>
+      <w:r>
+        <w:t xml:space="preserve"> the </w:t>
+      </w:r>
+      <w:r>
+        <w:t>Renderer</w:t>
+      </w:r>
+      <w:r>
+        <w:t xml:space="preserve"> interface.</w:t>
+      </w:r>
+    </w:p>
+    <w:tbl>
+      <w:tblPr>
+        <w:tblW w:w="0" w:type="auto"/>
+        <w:tblBorders>
+          <w:top w:val="single"/>
+          <w:left w:val="single"/>
+          <w:bottom w:val="single"/>
+          <w:right w:val="single"/>
+          <w:insideH w:val="single"/>
+          <w:insideV w:val="single"/>
+        </w:tblBorders>
+      </w:tblPr>
+      <w:tr>
+        <w:tc>
+          <w:tcPr>
+            <w:shd w:color="auto" w:val="clear" w:fill="e7e6e6"/>
+          </w:tcPr>
+          <w:p>
+            <w:pPr>
+              <w:spacing w:after="0"/>
+            </w:pPr>
+            <w:r>
+              <w:t>public class HtmlRenderer implements Renderer {</w:t>
+            </w:r>
+          </w:p>
+          <w:p>
+            <w:pPr>
+              <w:spacing w:after="0"/>
+            </w:pPr>
+            <w:r>
+              <w:t xml:space="preserve">    ...</w:t>
+            </w:r>
+          </w:p>
+          <w:p>
+            <w:pPr>
+              <w:spacing w:after="0"/>
+            </w:pPr>
+            <w:r>
+              <w:t>}</w:t>
+            </w:r>
+          </w:p>
+        </w:tc>
+      </w:tr>
+    </w:tbl>
+    <w:p>
+      <w:pPr>
+        <w:spacing w:line="240" w:lineRule="auto"/>
+      </w:pPr>
+      <w:r>
+        <w:t xml:space="preserve">After that, let's take a look inside the </w:t>
+      </w:r>
+      <w:r>
+        <w:t>Renderer</w:t>
+      </w:r>
+      <w:r>
+        <w:t xml:space="preserve"> interface. There are multiple methods like </w:t>
+      </w:r>
+      <w:r>
+        <w:t>body()</w:t>
+      </w:r>
+      <w:r>
+        <w:t xml:space="preserve">, </w:t>
+      </w:r>
+      <w:r>
+        <w:t>h1(TextNode)</w:t>
+      </w:r>
+      <w:r>
+        <w:t xml:space="preserve">, etc. These functions are called by the parser when it starts parsing (by calling the </w:t>
+      </w:r>
+      <w:r>
+        <w:t>parse()</w:t>
+      </w:r>
+      <w:r>
+        <w:t xml:space="preserve"> method). </w:t>
+      </w:r>
+    </w:p>
+    <w:p>
+      <w:pPr>
+        <w:spacing w:line="240" w:lineRule="auto"/>
+      </w:pPr>
+      <w:r>
+        <w:t xml:space="preserve">For example, when the parser encounters a heading </w:t>
+      </w:r>
+      <w:r>
+        <w:t>#</w:t>
+      </w:r>
+      <w:r>
+        <w:t xml:space="preserve">, </w:t>
+      </w:r>
+      <w:r>
+        <w:t>h1(TextNode)</w:t>
+      </w:r>
+      <w:r>
+        <w:t xml:space="preserve"> is called with the </w:t>
+      </w:r>
+      <w:r>
+        <w:t>TextNode</w:t>
+      </w:r>
+      <w:r>
+        <w:t xml:space="preserve"> object. </w:t>
+      </w:r>
+      <w:r>
+        <w:t>TextNode</w:t>
+      </w:r>
+      <w:r>
+        <w:t xml:space="preserve"> stores information of a group of texts </w:t>
+      </w:r>
+      <w:r>
+        <w:t>TextGroup</w:t>
+      </w:r>
+      <w:r>
+        <w:t xml:space="preserve"> each text group has information on the style of the text it stores. Feel free to use </w:t>
+      </w:r>
+      <w:r>
+        <w:t>TextNode.toString()</w:t>
+      </w:r>
+      <w:r>
+        <w:t xml:space="preserve"> to observe what they stores.</w:t>
+      </w:r>
+    </w:p>
+    <w:tbl>
+      <w:tblPr>
+        <w:tblW w:w="0" w:type="auto"/>
+        <w:tblBorders>
+          <w:top w:val="single"/>
+          <w:left w:val="single"/>
+          <w:bottom w:val="single"/>
+          <w:right w:val="single"/>
+          <w:insideH w:val="single"/>
+          <w:insideV w:val="single"/>
+        </w:tblBorders>
+      </w:tblPr>
+      <w:tr>
+        <w:tc>
+          <w:tcPr>
+            <w:shd w:color="auto" w:val="clear" w:fill="e7e6e6"/>
+          </w:tcPr>
+          <w:p>
+            <w:pPr>
+              <w:spacing w:after="0"/>
+            </w:pPr>
+            <w:r>
+              <w:t>public interface Renderer {</w:t>
+            </w:r>
+          </w:p>
+          <w:p>
+            <w:pPr>
+              <w:spacing w:after="0"/>
+            </w:pPr>
+            <w:r>
+              <w:t/>
+            </w:r>
+          </w:p>
+          <w:p>
+            <w:pPr>
+              <w:spacing w:after="0"/>
+            </w:pPr>
+            <w:r>
+              <w:t xml:space="preserve">    /**</w:t>
+            </w:r>
+          </w:p>
+          <w:p>
+            <w:pPr>
+              <w:spacing w:after="0"/>
+            </w:pPr>
+            <w:r>
+              <w:t xml:space="preserve">     * Init</w:t>
+            </w:r>
+          </w:p>
+          <w:p>
+            <w:pPr>
+              <w:spacing w:after="0"/>
+            </w:pPr>
+            <w:r>
+              <w:t xml:space="preserve">     */</w:t>
+            </w:r>
+          </w:p>
+          <w:p>
+            <w:pPr>
+              <w:spacing w:after="0"/>
+            </w:pPr>
+            <w:r>
+              <w:t xml:space="preserve">    void body();</w:t>
+            </w:r>
+          </w:p>
+          <w:p>
+            <w:pPr>
+              <w:spacing w:after="0"/>
+            </w:pPr>
+            <w:r>
+              <w:t/>
+            </w:r>
+          </w:p>
+          <w:p>
+            <w:pPr>
+              <w:spacing w:after="0"/>
+            </w:pPr>
+            <w:r>
+              <w:t xml:space="preserve">    /**</w:t>
+            </w:r>
+          </w:p>
+          <w:p>
+            <w:pPr>
+              <w:spacing w:after="0"/>
+            </w:pPr>
+            <w:r>
+              <w:t xml:space="preserve">     * Close</w:t>
+            </w:r>
+          </w:p>
+          <w:p>
+            <w:pPr>
+              <w:spacing w:after="0"/>
+            </w:pPr>
+            <w:r>
+              <w:t xml:space="preserve">     */</w:t>
+            </w:r>
+          </w:p>
+          <w:p>
+            <w:pPr>
+              <w:spacing w:after="0"/>
+            </w:pPr>
+            <w:r>
+              <w:t xml:space="preserve">    void done();</w:t>
+            </w:r>
+          </w:p>
+          <w:p>
+            <w:pPr>
+              <w:spacing w:after="0"/>
+            </w:pPr>
+            <w:r>
+              <w:t/>
+            </w:r>
+          </w:p>
+          <w:p>
+            <w:pPr>
+              <w:spacing w:after="0"/>
+            </w:pPr>
+            <w:r>
+              <w:t xml:space="preserve">    // Headings</w:t>
+            </w:r>
+          </w:p>
+          <w:p>
+            <w:pPr>
+              <w:spacing w:after="0"/>
+            </w:pPr>
+            <w:r>
+              <w:t xml:space="preserve">    void h1(TextNode texts);</w:t>
+            </w:r>
+          </w:p>
+          <w:p>
+            <w:pPr>
+              <w:spacing w:after="0"/>
+            </w:pPr>
+            <w:r>
+              <w:t xml:space="preserve">    void h2(TextNode texts);</w:t>
+            </w:r>
+          </w:p>
+          <w:p>
+            <w:pPr>
+              <w:spacing w:after="0"/>
+            </w:pPr>
+            <w:r>
+              <w:t xml:space="preserve">    ...</w:t>
+            </w:r>
+          </w:p>
+          <w:p>
+            <w:pPr>
+              <w:spacing w:after="0"/>
+            </w:pPr>
+            <w:r>
+              <w:t>}</w:t>
+            </w:r>
+          </w:p>
+        </w:tc>
+      </w:tr>
+    </w:tbl>
+    <w:p>
+      <w:r>
+        <w:t>After that you can include it into your code.</w:t>
+      </w:r>
+    </w:p>
+    <w:tbl>
+      <w:tblPr>
+        <w:tblW w:w="0" w:type="auto"/>
+        <w:tblBorders>
+          <w:top w:val="single"/>
+          <w:left w:val="single"/>
+          <w:bottom w:val="single"/>
+          <w:right w:val="single"/>
+          <w:insideH w:val="single"/>
+          <w:insideV w:val="single"/>
+        </w:tblBorders>
+      </w:tblPr>
+      <w:tr>
+        <w:tc>
+          <w:tcPr>
+            <w:shd w:color="auto" w:val="clear" w:fill="e7e6e6"/>
+          </w:tcPr>
+          <w:p>
+            <w:pPr>
+              <w:spacing w:after="0"/>
+            </w:pPr>
+            <w:r>
+              <w:t>MarkdownParser parser = new MarkdownParser(new CustomRenderer());</w:t>
+            </w:r>
+          </w:p>
+        </w:tc>
+      </w:tr>
+    </w:tbl>
     <w:p>
       <w:pPr>
         <w:pStyle w:val="Heading2"/>
       </w:pPr>
       <w:r>
-        <w:t>License</w:t>
-      </w:r>
-    </w:p>
-    <w:p>
-      <w:hyperlink r:id="rId7">
-        <w:r>
-          <w:rPr>
-            <w:color w:val="0000ff"/>
-            <w:u w:val="single" w:color="0000ff"/>
-          </w:rPr>
-          <w:t>MIT</w:t>
-        </w:r>
-      </w:hyperlink>
+        <w:t>Upcoming plans</w:t>
+      </w:r>
+    </w:p>
+    <w:p/>
+    <w:p>
+      <w:pPr>
+        <w:numPr>
+          <w:numId w:val="1"/>
+        </w:numPr>
+      </w:pPr>
+      <w:r>
+        <w:t>A command line util will be implemented for markdown to html conversion.</w:t>
+      </w:r>
+    </w:p>
+    <w:p>
+      <w:pPr>
+        <w:numPr>
+          <w:numId w:val="1"/>
+        </w:numPr>
+      </w:pPr>
+      <w:r>
+        <w:t>Markdown to OpenXML renderer will be implemented</w:t>
+      </w:r>
     </w:p>
     <w:sectPr>
       <w:pgSz w:w="12240" w:h="15840"/>
@@ -167,6 +662,20 @@
     </w:sectPr>
   </w:body>
 </w:document>
+</file>
+
+<file path=word/numbering.xml><?xml version="1.0" encoding="utf-8"?>
+<w:numbering xmlns:w="http://schemas.openxmlformats.org/wordprocessingml/2006/main">
+  <w:abstractNum w:abstractNumId="0">
+    <w:lvl w:ilvl="0">
+      <w:numFmt w:val="bullet"/>
+      <w:lvlText w:val="•"/>
+    </w:lvl>
+  </w:abstractNum>
+  <w:num w:numId="1">
+    <w:abstractNumId w:val="0"/>
+  </w:num>
+</w:numbering>
 </file>
 
 <file path=word/styles.xml><?xml version="1.0" encoding="utf-8"?>

</xml_diff>

<commit_message>
added a command line for converting md to docx
</commit_message>
<xml_diff>
--- a/out.docx
+++ b/out.docx
@@ -46,9 +46,6 @@
     </w:p>
     <w:p/>
     <w:p>
-      <w:pPr>
-        <w:spacing w:line="240" w:lineRule="auto"/>
-      </w:pPr>
       <w:r>
         <w:t xml:space="preserve">Some tests are written inside </w:t>
       </w:r>
@@ -179,9 +176,6 @@
       </w:tr>
     </w:tbl>
     <w:p>
-      <w:pPr>
-        <w:spacing w:line="240" w:lineRule="auto"/>
-      </w:pPr>
       <w:r>
         <w:t xml:space="preserve">Styles I made may not be the finest, you may customize it by extending or modifying </w:t>
       </w:r>
@@ -297,9 +291,6 @@
     </w:p>
     <w:p/>
     <w:p>
-      <w:pPr>
-        <w:spacing w:line="240" w:lineRule="auto"/>
-      </w:pPr>
       <w:r>
         <w:t xml:space="preserve">You can create your own Renderer to convert Markdown to languages. First, you need to </w:t>
       </w:r>
@@ -361,9 +352,6 @@
       </w:tr>
     </w:tbl>
     <w:p>
-      <w:pPr>
-        <w:spacing w:line="240" w:lineRule="auto"/>
-      </w:pPr>
       <w:r>
         <w:t xml:space="preserve">After that, let's take a look inside the </w:t>
       </w:r>
@@ -393,9 +381,6 @@
       </w:r>
     </w:p>
     <w:p>
-      <w:pPr>
-        <w:spacing w:line="240" w:lineRule="auto"/>
-      </w:pPr>
       <w:r>
         <w:t xml:space="preserve">For example, when the parser encounters a heading </w:t>
       </w:r>
@@ -1084,7 +1069,7 @@
     <w:link w:val="Heading1Char"/>
     <w:uiPriority w:val="9"/>
     <w:qFormat/>
-    <w:rsid w:val="001E7859"/>
+    <w:rsid w:val="00306E09"/>
     <w:pPr>
       <w:keepNext/>
       <w:keepLines/>
@@ -1106,7 +1091,7 @@
     <w:uiPriority w:val="9"/>
     <w:unhideWhenUsed/>
     <w:qFormat/>
-    <w:rsid w:val="00E8264B"/>
+    <w:rsid w:val="00257263"/>
     <w:pPr>
       <w:keepNext/>
       <w:keepLines/>
@@ -1128,7 +1113,7 @@
     <w:uiPriority w:val="9"/>
     <w:unhideWhenUsed/>
     <w:qFormat/>
-    <w:rsid w:val="00FF2728"/>
+    <w:rsid w:val="005725C1"/>
     <w:pPr>
       <w:keepNext/>
       <w:keepLines/>
@@ -1140,6 +1125,28 @@
       <w:color w:val="1F3763" w:themeColor="accent1" w:themeShade="7F"/>
       <w:sz w:val="24"/>
       <w:szCs w:val="24"/>
+    </w:rPr>
+  </w:style>
+  <w:style w:type="paragraph" w:styleId="Heading4">
+    <w:name w:val="heading 4"/>
+    <w:basedOn w:val="Normal"/>
+    <w:next w:val="Normal"/>
+    <w:link w:val="Heading4Char"/>
+    <w:uiPriority w:val="9"/>
+    <w:unhideWhenUsed/>
+    <w:qFormat/>
+    <w:rsid w:val="003D3C55"/>
+    <w:pPr>
+      <w:keepNext/>
+      <w:keepLines/>
+      <w:spacing w:before="40" w:after="0"/>
+      <w:outlineLvl w:val="3"/>
+    </w:pPr>
+    <w:rPr>
+      <w:rFonts w:asciiTheme="majorHAnsi" w:eastAsiaTheme="majorEastAsia" w:hAnsiTheme="majorHAnsi" w:cstheme="majorBidi"/>
+      <w:i/>
+      <w:iCs/>
+      <w:color w:val="2F5496" w:themeColor="accent1" w:themeShade="BF"/>
     </w:rPr>
   </w:style>
   <w:style w:type="character" w:default="1" w:styleId="DefaultParagraphFont">
@@ -1174,7 +1181,7 @@
     <w:basedOn w:val="DefaultParagraphFont"/>
     <w:link w:val="Heading1"/>
     <w:uiPriority w:val="9"/>
-    <w:rsid w:val="001E7859"/>
+    <w:rsid w:val="00306E09"/>
     <w:rPr>
       <w:rFonts w:asciiTheme="majorHAnsi" w:eastAsiaTheme="majorEastAsia" w:hAnsiTheme="majorHAnsi" w:cstheme="majorBidi"/>
       <w:color w:val="2F5496" w:themeColor="accent1" w:themeShade="BF"/>
@@ -1187,7 +1194,7 @@
     <w:basedOn w:val="DefaultParagraphFont"/>
     <w:link w:val="Heading2"/>
     <w:uiPriority w:val="9"/>
-    <w:rsid w:val="00E8264B"/>
+    <w:rsid w:val="00257263"/>
     <w:rPr>
       <w:rFonts w:asciiTheme="majorHAnsi" w:eastAsiaTheme="majorEastAsia" w:hAnsiTheme="majorHAnsi" w:cstheme="majorBidi"/>
       <w:color w:val="2F5496" w:themeColor="accent1" w:themeShade="BF"/>
@@ -1200,7 +1207,7 @@
     <w:basedOn w:val="DefaultParagraphFont"/>
     <w:link w:val="Heading3"/>
     <w:uiPriority w:val="9"/>
-    <w:rsid w:val="00FF2728"/>
+    <w:rsid w:val="005725C1"/>
     <w:rPr>
       <w:rFonts w:asciiTheme="majorHAnsi" w:eastAsiaTheme="majorEastAsia" w:hAnsiTheme="majorHAnsi" w:cstheme="majorBidi"/>
       <w:color w:val="1F3763" w:themeColor="accent1" w:themeShade="7F"/>
@@ -1208,138 +1215,18 @@
       <w:szCs w:val="24"/>
     </w:rPr>
   </w:style>
-  <w:style w:type="table" w:styleId="TableGrid">
-    <w:name w:val="Table Grid"/>
-    <w:basedOn w:val="TableNormal"/>
-    <w:uiPriority w:val="39"/>
-    <w:rsid w:val="007F2268"/>
-    <w:pPr>
-      <w:spacing w:after="0" w:line="240" w:lineRule="auto"/>
-    </w:pPr>
-    <w:tblPr>
-      <w:tblBorders>
-        <w:top w:val="single" w:sz="4" w:space="0" w:color="auto"/>
-        <w:left w:val="single" w:sz="4" w:space="0" w:color="auto"/>
-        <w:bottom w:val="single" w:sz="4" w:space="0" w:color="auto"/>
-        <w:right w:val="single" w:sz="4" w:space="0" w:color="auto"/>
-        <w:insideH w:val="single" w:sz="4" w:space="0" w:color="auto"/>
-        <w:insideV w:val="single" w:sz="4" w:space="0" w:color="auto"/>
-      </w:tblBorders>
-    </w:tblPr>
-  </w:style>
-  <w:style w:type="table" w:styleId="GridTable1Light-Accent5">
-    <w:name w:val="Grid Table 1 Light Accent 5"/>
-    <w:basedOn w:val="TableNormal"/>
-    <w:uiPriority w:val="46"/>
-    <w:rsid w:val="007F2268"/>
-    <w:pPr>
-      <w:spacing w:after="0" w:line="240" w:lineRule="auto"/>
-    </w:pPr>
-    <w:tblPr>
-      <w:tblStyleRowBandSize w:val="1"/>
-      <w:tblStyleColBandSize w:val="1"/>
-      <w:tblBorders>
-        <w:top w:val="single" w:sz="4" w:space="0" w:color="BDD6EE" w:themeColor="accent5" w:themeTint="66"/>
-        <w:left w:val="single" w:sz="4" w:space="0" w:color="BDD6EE" w:themeColor="accent5" w:themeTint="66"/>
-        <w:bottom w:val="single" w:sz="4" w:space="0" w:color="BDD6EE" w:themeColor="accent5" w:themeTint="66"/>
-        <w:right w:val="single" w:sz="4" w:space="0" w:color="BDD6EE" w:themeColor="accent5" w:themeTint="66"/>
-        <w:insideH w:val="single" w:sz="4" w:space="0" w:color="BDD6EE" w:themeColor="accent5" w:themeTint="66"/>
-        <w:insideV w:val="single" w:sz="4" w:space="0" w:color="BDD6EE" w:themeColor="accent5" w:themeTint="66"/>
-      </w:tblBorders>
-    </w:tblPr>
-    <w:tblStylePr w:type="firstRow">
-      <w:rPr>
-        <w:b/>
-        <w:bCs/>
-      </w:rPr>
-      <w:tblPr/>
-      <w:tcPr>
-        <w:tcBorders>
-          <w:bottom w:val="single" w:sz="12" w:space="0" w:color="9CC2E5" w:themeColor="accent5" w:themeTint="99"/>
-        </w:tcBorders>
-      </w:tcPr>
-    </w:tblStylePr>
-    <w:tblStylePr w:type="lastRow">
-      <w:rPr>
-        <w:b/>
-        <w:bCs/>
-      </w:rPr>
-      <w:tblPr/>
-      <w:tcPr>
-        <w:tcBorders>
-          <w:top w:val="double" w:sz="2" w:space="0" w:color="9CC2E5" w:themeColor="accent5" w:themeTint="99"/>
-        </w:tcBorders>
-      </w:tcPr>
-    </w:tblStylePr>
-    <w:tblStylePr w:type="firstCol">
-      <w:rPr>
-        <w:b/>
-        <w:bCs/>
-      </w:rPr>
-    </w:tblStylePr>
-    <w:tblStylePr w:type="lastCol">
-      <w:rPr>
-        <w:b/>
-        <w:bCs/>
-      </w:rPr>
-    </w:tblStylePr>
-  </w:style>
-  <w:style w:type="table" w:styleId="GridTable1Light-Accent1">
-    <w:name w:val="Grid Table 1 Light Accent 1"/>
-    <w:basedOn w:val="TableNormal"/>
-    <w:uiPriority w:val="46"/>
-    <w:rsid w:val="007F2268"/>
-    <w:pPr>
-      <w:spacing w:after="0" w:line="240" w:lineRule="auto"/>
-    </w:pPr>
-    <w:tblPr>
-      <w:tblStyleRowBandSize w:val="1"/>
-      <w:tblStyleColBandSize w:val="1"/>
-      <w:tblBorders>
-        <w:top w:val="single" w:sz="4" w:space="0" w:color="B4C6E7" w:themeColor="accent1" w:themeTint="66"/>
-        <w:left w:val="single" w:sz="4" w:space="0" w:color="B4C6E7" w:themeColor="accent1" w:themeTint="66"/>
-        <w:bottom w:val="single" w:sz="4" w:space="0" w:color="B4C6E7" w:themeColor="accent1" w:themeTint="66"/>
-        <w:right w:val="single" w:sz="4" w:space="0" w:color="B4C6E7" w:themeColor="accent1" w:themeTint="66"/>
-        <w:insideH w:val="single" w:sz="4" w:space="0" w:color="B4C6E7" w:themeColor="accent1" w:themeTint="66"/>
-        <w:insideV w:val="single" w:sz="4" w:space="0" w:color="B4C6E7" w:themeColor="accent1" w:themeTint="66"/>
-      </w:tblBorders>
-    </w:tblPr>
-    <w:tblStylePr w:type="firstRow">
-      <w:rPr>
-        <w:b/>
-        <w:bCs/>
-      </w:rPr>
-      <w:tblPr/>
-      <w:tcPr>
-        <w:tcBorders>
-          <w:bottom w:val="single" w:sz="12" w:space="0" w:color="8EAADB" w:themeColor="accent1" w:themeTint="99"/>
-        </w:tcBorders>
-      </w:tcPr>
-    </w:tblStylePr>
-    <w:tblStylePr w:type="lastRow">
-      <w:rPr>
-        <w:b/>
-        <w:bCs/>
-      </w:rPr>
-      <w:tblPr/>
-      <w:tcPr>
-        <w:tcBorders>
-          <w:top w:val="double" w:sz="2" w:space="0" w:color="8EAADB" w:themeColor="accent1" w:themeTint="99"/>
-        </w:tcBorders>
-      </w:tcPr>
-    </w:tblStylePr>
-    <w:tblStylePr w:type="firstCol">
-      <w:rPr>
-        <w:b/>
-        <w:bCs/>
-      </w:rPr>
-    </w:tblStylePr>
-    <w:tblStylePr w:type="lastCol">
-      <w:rPr>
-        <w:b/>
-        <w:bCs/>
-      </w:rPr>
-    </w:tblStylePr>
+  <w:style w:type="character" w:customStyle="1" w:styleId="Heading4Char">
+    <w:name w:val="Heading 4 Char"/>
+    <w:basedOn w:val="DefaultParagraphFont"/>
+    <w:link w:val="Heading4"/>
+    <w:uiPriority w:val="9"/>
+    <w:rsid w:val="003D3C55"/>
+    <w:rPr>
+      <w:rFonts w:asciiTheme="majorHAnsi" w:eastAsiaTheme="majorEastAsia" w:hAnsiTheme="majorHAnsi" w:cstheme="majorBidi"/>
+      <w:i/>
+      <w:iCs/>
+      <w:color w:val="2F5496" w:themeColor="accent1" w:themeShade="BF"/>
+    </w:rPr>
   </w:style>
 </w:styles>
 </file>

</xml_diff>

<commit_message>
inline code bug fix
</commit_message>
<xml_diff>
--- a/out.docx
+++ b/out.docx
@@ -1,6 +1,6 @@
 
 <file path=word/document.xml><?xml version="1.0" encoding="utf-8"?>
-<w:document xmlns:wpc="http://schemas.microsoft.com/office/word/2010/wordprocessingCanvas" xmlns:cx="http://schemas.microsoft.com/office/drawing/2014/chartex" xmlns:cx1="http://schemas.microsoft.com/office/drawing/2015/9/8/chartex" xmlns:cx2="http://schemas.microsoft.com/office/drawing/2015/10/21/chartex" xmlns:cx3="http://schemas.microsoft.com/office/drawing/2016/5/9/chartex" xmlns:cx4="http://schemas.microsoft.com/office/drawing/2016/5/10/chartex" xmlns:cx5="http://schemas.microsoft.com/office/drawing/2016/5/11/chartex" xmlns:cx6="http://schemas.microsoft.com/office/drawing/2016/5/12/chartex" xmlns:cx7="http://schemas.microsoft.com/office/drawing/2016/5/13/chartex" xmlns:cx8="http://schemas.microsoft.com/office/drawing/2016/5/14/chartex" xmlns:mc="http://schemas.openxmlformats.org/markup-compatibility/2006" xmlns:aink="http://schemas.microsoft.com/office/drawing/2016/ink" xmlns:am3d="http://schemas.microsoft.com/office/drawing/2017/model3d" xmlns:o="urn:schemas-microsoft-com:office:office" xmlns:r="http://schemas.openxmlformats.org/officeDocument/2006/relationships" xmlns:m="http://schemas.openxmlformats.org/officeDocument/2006/math" xmlns:v="urn:schemas-microsoft-com:vml" xmlns:wp14="http://schemas.microsoft.com/office/word/2010/wordprocessingDrawing" xmlns:wp="http://schemas.openxmlformats.org/drawingml/2006/wordprocessingDrawing" xmlns:w10="urn:schemas-microsoft-com:office:word" xmlns:w="http://schemas.openxmlformats.org/wordprocessingml/2006/main" xmlns:w14="http://schemas.microsoft.com/office/word/2010/wordml" xmlns:w15="http://schemas.microsoft.com/office/word/2012/wordml" xmlns:w16cex="http://schemas.microsoft.com/office/word/2018/wordml/cex" xmlns:w16cid="http://schemas.microsoft.com/office/word/2016/wordml/cid" xmlns:w16="http://schemas.microsoft.com/office/word/2018/wordml" xmlns:w16sdtdh="http://schemas.microsoft.com/office/word/2020/wordml/sdtdatahash" xmlns:w16se="http://schemas.microsoft.com/office/word/2015/wordml/symex" xmlns:wpg="http://schemas.microsoft.com/office/word/2010/wordprocessingGroup" xmlns:wpi="http://schemas.microsoft.com/office/word/2010/wordprocessingInk" xmlns:wne="http://schemas.microsoft.com/office/word/2006/wordml" xmlns:wps="http://schemas.microsoft.com/office/word/2010/wordprocessingShape" xmlns:xsi="http://www.w3.org/2001/XMLSchema-instance" mc:Ignorable="w14 w15 w16se w16cid w16 w16cex w16sdtdh wp14">
+<w:document xmlns:wpc="http://schemas.microsoft.com/office/word/2010/wordprocessingCanvas" xmlns:cx="http://schemas.microsoft.com/office/drawing/2014/chartex" xmlns:cx1="http://schemas.microsoft.com/office/drawing/2015/9/8/chartex" xmlns:cx2="http://schemas.microsoft.com/office/drawing/2015/10/21/chartex" xmlns:cx3="http://schemas.microsoft.com/office/drawing/2016/5/9/chartex" xmlns:cx4="http://schemas.microsoft.com/office/drawing/2016/5/10/chartex" xmlns:cx5="http://schemas.microsoft.com/office/drawing/2016/5/11/chartex" xmlns:cx6="http://schemas.microsoft.com/office/drawing/2016/5/12/chartex" xmlns:cx7="http://schemas.microsoft.com/office/drawing/2016/5/13/chartex" xmlns:cx8="http://schemas.microsoft.com/office/drawing/2016/5/14/chartex" xmlns:mc="http://schemas.openxmlformats.org/markup-compatibility/2006" xmlns:aink="http://schemas.microsoft.com/office/drawing/2016/ink" xmlns:am3d="http://schemas.microsoft.com/office/drawing/2017/model3d" xmlns:o="urn:schemas-microsoft-com:office:office" xmlns:r="http://schemas.openxmlformats.org/officeDocument/2006/relationships" xmlns:m="http://schemas.openxmlformats.org/officeDocument/2006/math" xmlns:v="urn:schemas-microsoft-com:vml" xmlns:wp14="http://schemas.microsoft.com/office/word/2010/wordprocessingDrawing" xmlns:wp="http://schemas.openxmlformats.org/drawingml/2006/wordprocessingDrawing" xmlns:w10="urn:schemas-microsoft-com:office:word" xmlns:w="http://schemas.openxmlformats.org/wordprocessingml/2006/main" xmlns:w14="http://schemas.microsoft.com/office/word/2010/wordml" xmlns:w15="http://schemas.microsoft.com/office/word/2012/wordml" xmlns:w16cex="http://schemas.microsoft.com/office/word/2018/wordml/cex" xmlns:w16cid="http://schemas.microsoft.com/office/word/2016/wordml/cid" xmlns:w16="http://schemas.microsoft.com/office/word/2018/wordml" xmlns:w16sdtdh="http://schemas.microsoft.com/office/word/2020/wordml/sdtdatahash" xmlns:w16se="http://schemas.microsoft.com/office/word/2015/wordml/symex" xmlns:wpg="http://schemas.microsoft.com/office/word/2010/wordprocessingGroup" xmlns:wpi="http://schemas.microsoft.com/office/word/2010/wordprocessingInk" xmlns:wne="http://schemas.microsoft.com/office/word/2006/wordml" xmlns:wps="http://schemas.microsoft.com/office/word/2010/wordprocessingShape" mc:Ignorable="w14 w15 w16se w16cid w16 w16cex w16sdtdh wp14">
   <w:body>
     <w:p/>
     <w:p>
@@ -8,37 +8,38 @@
         <w:pStyle w:val="Heading1"/>
       </w:pPr>
       <w:r>
-        <w:t>Foobar</w:t>
-      </w:r>
-    </w:p>
-    <w:p>
-      <w:r>
-        <w:t>Foobar is a Python library for dealing with word pluralization.</w:t>
-      </w:r>
-    </w:p>
+        <w:t>JMarkdown</w:t>
+      </w:r>
+    </w:p>
+    <w:p>
+      <w:r>
+        <w:t>A Java markdown library is created with an objective to provide an easy interface to convert Markdown syntax to other syntax. A simple Markdown to Html renderer is provided. Hope everyone can find it useful.</w:t>
+      </w:r>
+    </w:p>
+    <w:p>
+      <w:r>
+        <w:t>Since the MarkdownParser is still in development, there could be bugs.</w:t>
+      </w:r>
+    </w:p>
+    <w:p/>
     <w:p>
       <w:pPr>
         <w:pStyle w:val="Heading2"/>
       </w:pPr>
       <w:r>
-        <w:t>Installation</w:t>
-      </w:r>
-    </w:p>
-    <w:p>
-      <w:r>
-        <w:t xml:space="preserve">Use the package manager </w:t>
-      </w:r>
-      <w:hyperlink r:id="rId6">
-        <w:r>
-          <w:rPr>
-            <w:color w:val="0000ff"/>
-            <w:u w:val="single" w:color="0000ff"/>
-          </w:rPr>
-          <w:t>pip</w:t>
-        </w:r>
-      </w:hyperlink>
-      <w:r>
-        <w:t xml:space="preserve"> to install foobar.</w:t>
+        <w:t>Command line usage</w:t>
+      </w:r>
+    </w:p>
+    <w:p>
+      <w:r>
+        <w:rPr>
+          <w:rFonts w:ascii="Consolas" w:hAnsi="Consolas" w:cs="Consolas" w:eastAsia="Consolas"/>
+          <w:color w:val="C00000"/>
+        </w:rPr>
+        <w:t>jmarkdown-cmdutil-vx.y.z.jar</w:t>
+      </w:r>
+      <w:r>
+        <w:t xml:space="preserve"> is released. And The general syntax for the command line is as follows. Since v2.0.0 release, command line options are added and everything is different. The old version will not be documented here.</w:t>
       </w:r>
     </w:p>
     <w:tbl>
@@ -66,18 +67,125 @@
               <w:rPr>
                 <w:rFonts w:ascii="Consolas" w:hAnsi="Consolas" w:cs="Consolas" w:eastAsia="Consolas"/>
               </w:rPr>
-              <w:t>pip install foobar</w:t>
+              <w:t>jmarkdown-cmdutil-vx.y.z.jar &lt;md2html / md2doc&gt; [options]</w:t>
+            </w:r>
+          </w:p>
+          <w:p>
+            <w:pPr>
+              <w:spacing w:after="0"/>
+            </w:pPr>
+            <w:r>
+              <w:rPr>
+                <w:rFonts w:ascii="Consolas" w:hAnsi="Consolas" w:cs="Consolas" w:eastAsia="Consolas"/>
+              </w:rPr>
+              <w:t xml:space="preserve">    -h              print help</w:t>
+            </w:r>
+          </w:p>
+          <w:p>
+            <w:pPr>
+              <w:spacing w:after="0"/>
+            </w:pPr>
+            <w:r>
+              <w:rPr>
+                <w:rFonts w:ascii="Consolas" w:hAnsi="Consolas" w:cs="Consolas" w:eastAsia="Consolas"/>
+              </w:rPr>
+              <w:t xml:space="preserve">    -o &lt;file&gt;       output file</w:t>
+            </w:r>
+          </w:p>
+          <w:p>
+            <w:pPr>
+              <w:spacing w:after="0"/>
+            </w:pPr>
+            <w:r>
+              <w:rPr>
+                <w:rFonts w:ascii="Consolas" w:hAnsi="Consolas" w:cs="Consolas" w:eastAsia="Consolas"/>
+              </w:rPr>
+              <w:t xml:space="preserve">    -i &lt;file&gt;       input file</w:t>
+            </w:r>
+          </w:p>
+          <w:p>
+            <w:pPr>
+              <w:spacing w:after="0"/>
+            </w:pPr>
+            <w:r>
+              <w:rPr>
+                <w:rFonts w:ascii="Consolas" w:hAnsi="Consolas" w:cs="Consolas" w:eastAsia="Consolas"/>
+              </w:rPr>
+              <w:t xml:space="preserve">    --styles &lt;file&gt; style file with .docx file extension</w:t>
+            </w:r>
+          </w:p>
+          <w:p>
+            <w:pPr>
+              <w:spacing w:after="0"/>
+            </w:pPr>
+            <w:r>
+              <w:rPr>
+                <w:rFonts w:ascii="Consolas" w:hAnsi="Consolas" w:cs="Consolas" w:eastAsia="Consolas"/>
+              </w:rPr>
+              <w:t xml:space="preserve">    --toc           create table of contents (for ooxml word only)</w:t>
             </w:r>
           </w:p>
         </w:tc>
       </w:tr>
     </w:tbl>
     <w:p>
-      <w:pPr>
-        <w:pStyle w:val="Heading2"/>
-      </w:pPr>
-      <w:r>
-        <w:t>Usage</w:t>
+      <w:r>
+        <w:t xml:space="preserve">Markdown to ooxml word is a little bit different, there is an option called </w:t>
+      </w:r>
+      <w:r>
+        <w:rPr>
+          <w:rFonts w:ascii="Consolas" w:hAnsi="Consolas" w:cs="Consolas" w:eastAsia="Consolas"/>
+          <w:color w:val="C00000"/>
+        </w:rPr>
+        <w:t>--styles</w:t>
+      </w:r>
+      <w:r>
+        <w:t xml:space="preserve">. The parser will open the file and read the pre-defined styles from the .docx file. Since the generator relies on pre-defined header styles, you need to named them in form of </w:t>
+      </w:r>
+      <w:r>
+        <w:rPr>
+          <w:rFonts w:ascii="Consolas" w:hAnsi="Consolas" w:cs="Consolas" w:eastAsia="Consolas"/>
+          <w:color w:val="C00000"/>
+        </w:rPr>
+        <w:t>Header#</w:t>
+      </w:r>
+      <w:r>
+        <w:t xml:space="preserve">. For example </w:t>
+      </w:r>
+      <w:r>
+        <w:rPr>
+          <w:rFonts w:ascii="Consolas" w:hAnsi="Consolas" w:cs="Consolas" w:eastAsia="Consolas"/>
+          <w:color w:val="C00000"/>
+        </w:rPr>
+        <w:t>Header1</w:t>
+      </w:r>
+      <w:r>
+        <w:t xml:space="preserve">, </w:t>
+      </w:r>
+      <w:r>
+        <w:rPr>
+          <w:rFonts w:ascii="Consolas" w:hAnsi="Consolas" w:cs="Consolas" w:eastAsia="Consolas"/>
+          <w:color w:val="C00000"/>
+        </w:rPr>
+        <w:t>Header2</w:t>
+      </w:r>
+      <w:r>
+        <w:t xml:space="preserve">, so on and so forth. </w:t>
+      </w:r>
+    </w:p>
+    <w:p>
+      <w:r>
+        <w:t xml:space="preserve">Let's say you have a style file named </w:t>
+      </w:r>
+      <w:r>
+        <w:rPr>
+          <w:rFonts w:ascii="Consolas" w:hAnsi="Consolas" w:cs="Consolas" w:eastAsia="Consolas"/>
+          <w:color w:val="C00000"/>
+        </w:rPr>
+        <w:t>styles_and_themes.docx</w:t>
+      </w:r>
+      <w:r>
+        <w:t>, then the command becomes:</w:t>
       </w:r>
     </w:p>
     <w:tbl>
@@ -105,106 +213,7 @@
               <w:rPr>
                 <w:rFonts w:ascii="Consolas" w:hAnsi="Consolas" w:cs="Consolas" w:eastAsia="Consolas"/>
               </w:rPr>
-              <w:t>import foobar</w:t>
-            </w:r>
-          </w:p>
-          <w:p>
-            <w:pPr>
-              <w:spacing w:after="0"/>
-            </w:pPr>
-            <w:r>
-              <w:rPr>
-                <w:rFonts w:ascii="Consolas" w:hAnsi="Consolas" w:cs="Consolas" w:eastAsia="Consolas"/>
-              </w:rPr>
-              <w:t/>
-            </w:r>
-          </w:p>
-          <w:p>
-            <w:pPr>
-              <w:spacing w:after="0"/>
-            </w:pPr>
-            <w:r>
-              <w:rPr>
-                <w:rFonts w:ascii="Consolas" w:hAnsi="Consolas" w:cs="Consolas" w:eastAsia="Consolas"/>
-              </w:rPr>
-              <w:t># returns 'words'</w:t>
-            </w:r>
-          </w:p>
-          <w:p>
-            <w:pPr>
-              <w:spacing w:after="0"/>
-            </w:pPr>
-            <w:r>
-              <w:rPr>
-                <w:rFonts w:ascii="Consolas" w:hAnsi="Consolas" w:cs="Consolas" w:eastAsia="Consolas"/>
-              </w:rPr>
-              <w:t>foobar.pluralize('word')</w:t>
-            </w:r>
-          </w:p>
-          <w:p>
-            <w:pPr>
-              <w:spacing w:after="0"/>
-            </w:pPr>
-            <w:r>
-              <w:rPr>
-                <w:rFonts w:ascii="Consolas" w:hAnsi="Consolas" w:cs="Consolas" w:eastAsia="Consolas"/>
-              </w:rPr>
-              <w:t/>
-            </w:r>
-          </w:p>
-          <w:p>
-            <w:pPr>
-              <w:spacing w:after="0"/>
-            </w:pPr>
-            <w:r>
-              <w:rPr>
-                <w:rFonts w:ascii="Consolas" w:hAnsi="Consolas" w:cs="Consolas" w:eastAsia="Consolas"/>
-              </w:rPr>
-              <w:t># returns 'geese'</w:t>
-            </w:r>
-          </w:p>
-          <w:p>
-            <w:pPr>
-              <w:spacing w:after="0"/>
-            </w:pPr>
-            <w:r>
-              <w:rPr>
-                <w:rFonts w:ascii="Consolas" w:hAnsi="Consolas" w:cs="Consolas" w:eastAsia="Consolas"/>
-              </w:rPr>
-              <w:t>foobar.pluralize('goose')</w:t>
-            </w:r>
-          </w:p>
-          <w:p>
-            <w:pPr>
-              <w:spacing w:after="0"/>
-            </w:pPr>
-            <w:r>
-              <w:rPr>
-                <w:rFonts w:ascii="Consolas" w:hAnsi="Consolas" w:cs="Consolas" w:eastAsia="Consolas"/>
-              </w:rPr>
-              <w:t/>
-            </w:r>
-          </w:p>
-          <w:p>
-            <w:pPr>
-              <w:spacing w:after="0"/>
-            </w:pPr>
-            <w:r>
-              <w:rPr>
-                <w:rFonts w:ascii="Consolas" w:hAnsi="Consolas" w:cs="Consolas" w:eastAsia="Consolas"/>
-              </w:rPr>
-              <w:t># returns 'phenomenon'</w:t>
-            </w:r>
-          </w:p>
-          <w:p>
-            <w:pPr>
-              <w:spacing w:after="0"/>
-            </w:pPr>
-            <w:r>
-              <w:rPr>
-                <w:rFonts w:ascii="Consolas" w:hAnsi="Consolas" w:cs="Consolas" w:eastAsia="Consolas"/>
-              </w:rPr>
-              <w:t>foobar.singularize('phenomena')</w:t>
+              <w:t>java -jar jmarkdown-cmdutil-vx.y.z.jar md2doc -i in.md -o out.docx --styles styles_and_themes.docx</w:t>
             </w:r>
           </w:p>
         </w:tc>
@@ -215,76 +224,791 @@
         <w:pStyle w:val="Heading2"/>
       </w:pPr>
       <w:r>
-        <w:t>Contributing</w:t>
-      </w:r>
-    </w:p>
-    <w:p>
-      <w:r>
-        <w:t>Pull requests are welcome. For major changes, please open an issue first to discuss what you would like to change.</w:t>
-      </w:r>
-    </w:p>
-    <w:p>
-      <w:r>
-        <w:t>Please make sure to update tests as appropriate.</w:t>
-      </w:r>
-    </w:p>
+        <w:t>Library Usage</w:t>
+      </w:r>
+    </w:p>
+    <w:p>
+      <w:r>
+        <w:t>Compile your java project by including this JMarkdown library in your project's classpath.</w:t>
+      </w:r>
+    </w:p>
+    <w:p/>
     <w:p>
       <w:pPr>
         <w:pStyle w:val="Heading2"/>
       </w:pPr>
       <w:r>
-        <w:t>License</w:t>
-      </w:r>
-    </w:p>
-    <w:p>
-      <w:hyperlink r:id="rId7">
-        <w:r>
-          <w:rPr>
-            <w:color w:val="0000ff"/>
-            <w:u w:val="single" w:color="0000ff"/>
-          </w:rPr>
-          <w:t>MIT</w:t>
-        </w:r>
-      </w:hyperlink>
-    </w:p>
-    <w:p>
-      <w:r>
-        <w:drawing>
-          <wp:inline distT="0" distR="0" distB="0" distL="0">
-            <wp:extent cx="1905000" cy="990600"/>
-            <wp:docPr id="0" name="Drawing 0" descr=""/>
-            <a:graphic xmlns:a="http://schemas.openxmlformats.org/drawingml/2006/main">
-              <a:graphicData uri="http://schemas.openxmlformats.org/drawingml/2006/picture">
-                <pic:pic xmlns:pic="http://schemas.openxmlformats.org/drawingml/2006/picture">
-                  <pic:nvPicPr>
-                    <pic:cNvPr id="0" name="Picture 0" descr=""/>
-                    <pic:cNvPicPr>
-                      <a:picLocks noChangeAspect="true"/>
-                    </pic:cNvPicPr>
-                  </pic:nvPicPr>
-                  <pic:blipFill>
-                    <a:blip r:embed="rId8"/>
-                    <a:stretch>
-                      <a:fillRect/>
-                    </a:stretch>
-                  </pic:blipFill>
-                  <pic:spPr>
-                    <a:xfrm>
-                      <a:off x="0" y="0"/>
-                      <a:ext cx="1905000" cy="990600"/>
-                    </a:xfrm>
-                    <a:prstGeom prst="rect">
-                      <a:avLst/>
-                    </a:prstGeom>
-                  </pic:spPr>
-                </pic:pic>
-              </a:graphicData>
-            </a:graphic>
-          </wp:inline>
-        </w:drawing>
-      </w:r>
-      <w:r>
-        <w:t xsi:nil="true"/>
+        <w:t>How to use HtmlRenderer or OoxmlWordRenderer</w:t>
+      </w:r>
+    </w:p>
+    <w:p>
+      <w:r>
+        <w:t xml:space="preserve">Some tests are written inside </w:t>
+      </w:r>
+      <w:r>
+        <w:rPr>
+          <w:rFonts w:ascii="Consolas" w:hAnsi="Consolas" w:cs="Consolas" w:eastAsia="Consolas"/>
+          <w:color w:val="C00000"/>
+        </w:rPr>
+        <w:t>src/com/vincentcodes/tests/markdown/</w:t>
+      </w:r>
+      <w:r>
+        <w:t>, you may make reference to those.</w:t>
+      </w:r>
+    </w:p>
+    <w:p>
+      <w:r>
+        <w:t xml:space="preserve">Within </w:t>
+      </w:r>
+      <w:r>
+        <w:rPr>
+          <w:b w:val="true"/>
+        </w:rPr>
+        <w:t>TemplateParsingTest.java</w:t>
+      </w:r>
+    </w:p>
+    <w:tbl>
+      <w:tblPr>
+        <w:tblW w:w="8838" w:type="dxa"/>
+        <w:tblBorders>
+          <w:top w:val="single"/>
+          <w:left w:val="single"/>
+          <w:bottom w:val="single"/>
+          <w:right w:val="single"/>
+          <w:insideH w:val="single"/>
+          <w:insideV w:val="single"/>
+        </w:tblBorders>
+      </w:tblPr>
+      <w:tr>
+        <w:tc>
+          <w:tcPr>
+            <w:shd w:color="auto" w:val="clear" w:fill="e7e6e6"/>
+          </w:tcPr>
+          <w:p>
+            <w:pPr>
+              <w:spacing w:after="0"/>
+            </w:pPr>
+            <w:r>
+              <w:rPr>
+                <w:rFonts w:ascii="Consolas" w:hAnsi="Consolas" w:cs="Consolas" w:eastAsia="Consolas"/>
+              </w:rPr>
+              <w:t>public class TemplateParsingTest {</w:t>
+            </w:r>
+          </w:p>
+          <w:p>
+            <w:pPr>
+              <w:spacing w:after="0"/>
+            </w:pPr>
+            <w:r>
+              <w:rPr>
+                <w:rFonts w:ascii="Consolas" w:hAnsi="Consolas" w:cs="Consolas" w:eastAsia="Consolas"/>
+              </w:rPr>
+              <w:t xml:space="preserve">    public static void main(String[] args) throws IOException{</w:t>
+            </w:r>
+          </w:p>
+          <w:p>
+            <w:pPr>
+              <w:spacing w:after="0"/>
+            </w:pPr>
+            <w:r>
+              <w:rPr>
+                <w:rFonts w:ascii="Consolas" w:hAnsi="Consolas" w:cs="Consolas" w:eastAsia="Consolas"/>
+              </w:rPr>
+              <w:t xml:space="preserve">        try(FileInputStream fis = new FileInputStream("Template.md")){</w:t>
+            </w:r>
+          </w:p>
+          <w:p>
+            <w:pPr>
+              <w:spacing w:after="0"/>
+            </w:pPr>
+            <w:r>
+              <w:rPr>
+                <w:rFonts w:ascii="Consolas" w:hAnsi="Consolas" w:cs="Consolas" w:eastAsia="Consolas"/>
+              </w:rPr>
+              <w:t xml:space="preserve">            MarkdownParser parser = new MarkdownParser(new HtmlRenderer());</w:t>
+            </w:r>
+          </w:p>
+          <w:p>
+            <w:pPr>
+              <w:spacing w:after="0"/>
+            </w:pPr>
+            <w:r>
+              <w:rPr>
+                <w:rFonts w:ascii="Consolas" w:hAnsi="Consolas" w:cs="Consolas" w:eastAsia="Consolas"/>
+              </w:rPr>
+              <w:t xml:space="preserve">            parser.parse(new String(fis.readAllBytes()));</w:t>
+            </w:r>
+          </w:p>
+          <w:p>
+            <w:pPr>
+              <w:spacing w:after="0"/>
+            </w:pPr>
+            <w:r>
+              <w:rPr>
+                <w:rFonts w:ascii="Consolas" w:hAnsi="Consolas" w:cs="Consolas" w:eastAsia="Consolas"/>
+              </w:rPr>
+              <w:t/>
+            </w:r>
+          </w:p>
+          <w:p>
+            <w:pPr>
+              <w:spacing w:after="0"/>
+            </w:pPr>
+            <w:r>
+              <w:rPr>
+                <w:rFonts w:ascii="Consolas" w:hAnsi="Consolas" w:cs="Consolas" w:eastAsia="Consolas"/>
+              </w:rPr>
+              <w:t xml:space="preserve">            HtmlRenderer renderer = (HtmlRenderer)parser.getRenderer();</w:t>
+            </w:r>
+          </w:p>
+          <w:p>
+            <w:pPr>
+              <w:spacing w:after="0"/>
+            </w:pPr>
+            <w:r>
+              <w:rPr>
+                <w:rFonts w:ascii="Consolas" w:hAnsi="Consolas" w:cs="Consolas" w:eastAsia="Consolas"/>
+              </w:rPr>
+              <w:t xml:space="preserve">            System.out.println(renderer.getRenderedHtml());</w:t>
+            </w:r>
+          </w:p>
+          <w:p>
+            <w:pPr>
+              <w:spacing w:after="0"/>
+            </w:pPr>
+            <w:r>
+              <w:rPr>
+                <w:rFonts w:ascii="Consolas" w:hAnsi="Consolas" w:cs="Consolas" w:eastAsia="Consolas"/>
+              </w:rPr>
+              <w:t xml:space="preserve">        }</w:t>
+            </w:r>
+          </w:p>
+          <w:p>
+            <w:pPr>
+              <w:spacing w:after="0"/>
+            </w:pPr>
+            <w:r>
+              <w:rPr>
+                <w:rFonts w:ascii="Consolas" w:hAnsi="Consolas" w:cs="Consolas" w:eastAsia="Consolas"/>
+              </w:rPr>
+              <w:t xml:space="preserve">    }</w:t>
+            </w:r>
+          </w:p>
+          <w:p>
+            <w:pPr>
+              <w:spacing w:after="0"/>
+            </w:pPr>
+            <w:r>
+              <w:rPr>
+                <w:rFonts w:ascii="Consolas" w:hAnsi="Consolas" w:cs="Consolas" w:eastAsia="Consolas"/>
+              </w:rPr>
+              <w:t>}</w:t>
+            </w:r>
+          </w:p>
+        </w:tc>
+      </w:tr>
+    </w:tbl>
+    <w:p>
+      <w:r>
+        <w:t xml:space="preserve">Styles I made may not be the finest, you may customize it by extending or modifying </w:t>
+      </w:r>
+      <w:r>
+        <w:rPr>
+          <w:rFonts w:ascii="Consolas" w:hAnsi="Consolas" w:cs="Consolas" w:eastAsia="Consolas"/>
+          <w:color w:val="C00000"/>
+        </w:rPr>
+        <w:t>OoxmlWordRenderer</w:t>
+      </w:r>
+      <w:r>
+        <w:t xml:space="preserve"> class itself.</w:t>
+      </w:r>
+    </w:p>
+    <w:p>
+      <w:r>
+        <w:t xml:space="preserve">Within </w:t>
+      </w:r>
+      <w:r>
+        <w:rPr>
+          <w:b w:val="true"/>
+        </w:rPr>
+        <w:t>TemplateParsingToWordTest.java</w:t>
+      </w:r>
+    </w:p>
+    <w:tbl>
+      <w:tblPr>
+        <w:tblW w:w="8838" w:type="dxa"/>
+        <w:tblBorders>
+          <w:top w:val="single"/>
+          <w:left w:val="single"/>
+          <w:bottom w:val="single"/>
+          <w:right w:val="single"/>
+          <w:insideH w:val="single"/>
+          <w:insideV w:val="single"/>
+        </w:tblBorders>
+      </w:tblPr>
+      <w:tr>
+        <w:tc>
+          <w:tcPr>
+            <w:shd w:color="auto" w:val="clear" w:fill="e7e6e6"/>
+          </w:tcPr>
+          <w:p>
+            <w:pPr>
+              <w:spacing w:after="0"/>
+            </w:pPr>
+            <w:r>
+              <w:rPr>
+                <w:rFonts w:ascii="Consolas" w:hAnsi="Consolas" w:cs="Consolas" w:eastAsia="Consolas"/>
+              </w:rPr>
+              <w:t>public class TemplateParsingToWordTest {</w:t>
+            </w:r>
+          </w:p>
+          <w:p>
+            <w:pPr>
+              <w:spacing w:after="0"/>
+            </w:pPr>
+            <w:r>
+              <w:rPr>
+                <w:rFonts w:ascii="Consolas" w:hAnsi="Consolas" w:cs="Consolas" w:eastAsia="Consolas"/>
+              </w:rPr>
+              <w:t xml:space="preserve">    public static void main(String[] args) throws IOException{</w:t>
+            </w:r>
+          </w:p>
+          <w:p>
+            <w:pPr>
+              <w:spacing w:after="0"/>
+            </w:pPr>
+            <w:r>
+              <w:rPr>
+                <w:rFonts w:ascii="Consolas" w:hAnsi="Consolas" w:cs="Consolas" w:eastAsia="Consolas"/>
+              </w:rPr>
+              <w:t xml:space="preserve">        try(FileInputStream fis = new FileInputStream("Template.md")){</w:t>
+            </w:r>
+          </w:p>
+          <w:p>
+            <w:pPr>
+              <w:spacing w:after="0"/>
+            </w:pPr>
+            <w:r>
+              <w:rPr>
+                <w:rFonts w:ascii="Consolas" w:hAnsi="Consolas" w:cs="Consolas" w:eastAsia="Consolas"/>
+              </w:rPr>
+              <w:t xml:space="preserve">            MarkdownParser parser = new MarkdownParser(new OoxmlWordRenderer(new File("out.docx"), new File("TemplateWithThemes.docx")));</w:t>
+            </w:r>
+          </w:p>
+          <w:p>
+            <w:pPr>
+              <w:spacing w:after="0"/>
+            </w:pPr>
+            <w:r>
+              <w:rPr>
+                <w:rFonts w:ascii="Consolas" w:hAnsi="Consolas" w:cs="Consolas" w:eastAsia="Consolas"/>
+              </w:rPr>
+              <w:t xml:space="preserve">            parser.parse(new String(fis.readAllBytes()));</w:t>
+            </w:r>
+          </w:p>
+          <w:p>
+            <w:pPr>
+              <w:spacing w:after="0"/>
+            </w:pPr>
+            <w:r>
+              <w:rPr>
+                <w:rFonts w:ascii="Consolas" w:hAnsi="Consolas" w:cs="Consolas" w:eastAsia="Consolas"/>
+              </w:rPr>
+              <w:t xml:space="preserve">        }</w:t>
+            </w:r>
+          </w:p>
+          <w:p>
+            <w:pPr>
+              <w:spacing w:after="0"/>
+            </w:pPr>
+            <w:r>
+              <w:rPr>
+                <w:rFonts w:ascii="Consolas" w:hAnsi="Consolas" w:cs="Consolas" w:eastAsia="Consolas"/>
+              </w:rPr>
+              <w:t xml:space="preserve">    }</w:t>
+            </w:r>
+          </w:p>
+          <w:p>
+            <w:pPr>
+              <w:spacing w:after="0"/>
+            </w:pPr>
+            <w:r>
+              <w:rPr>
+                <w:rFonts w:ascii="Consolas" w:hAnsi="Consolas" w:cs="Consolas" w:eastAsia="Consolas"/>
+              </w:rPr>
+              <w:t>}</w:t>
+            </w:r>
+          </w:p>
+        </w:tc>
+      </w:tr>
+    </w:tbl>
+    <w:p/>
+    <w:p>
+      <w:pPr>
+        <w:pStyle w:val="Heading2"/>
+      </w:pPr>
+      <w:r>
+        <w:t>Creating your own Renderer</w:t>
+      </w:r>
+    </w:p>
+    <w:p>
+      <w:r>
+        <w:t xml:space="preserve">You can create your own Renderer to convert Markdown to languages. First, you need to </w:t>
+      </w:r>
+      <w:r>
+        <w:rPr>
+          <w:rFonts w:ascii="Consolas" w:hAnsi="Consolas" w:cs="Consolas" w:eastAsia="Consolas"/>
+          <w:color w:val="C00000"/>
+        </w:rPr>
+        <w:t>implement</w:t>
+      </w:r>
+      <w:r>
+        <w:t xml:space="preserve"> the </w:t>
+      </w:r>
+      <w:r>
+        <w:rPr>
+          <w:rFonts w:ascii="Consolas" w:hAnsi="Consolas" w:cs="Consolas" w:eastAsia="Consolas"/>
+          <w:color w:val="C00000"/>
+        </w:rPr>
+        <w:t>Renderer</w:t>
+      </w:r>
+      <w:r>
+        <w:t xml:space="preserve"> interface.</w:t>
+      </w:r>
+    </w:p>
+    <w:tbl>
+      <w:tblPr>
+        <w:tblW w:w="8838" w:type="dxa"/>
+        <w:tblBorders>
+          <w:top w:val="single"/>
+          <w:left w:val="single"/>
+          <w:bottom w:val="single"/>
+          <w:right w:val="single"/>
+          <w:insideH w:val="single"/>
+          <w:insideV w:val="single"/>
+        </w:tblBorders>
+      </w:tblPr>
+      <w:tr>
+        <w:tc>
+          <w:tcPr>
+            <w:shd w:color="auto" w:val="clear" w:fill="e7e6e6"/>
+          </w:tcPr>
+          <w:p>
+            <w:pPr>
+              <w:spacing w:after="0"/>
+            </w:pPr>
+            <w:r>
+              <w:rPr>
+                <w:rFonts w:ascii="Consolas" w:hAnsi="Consolas" w:cs="Consolas" w:eastAsia="Consolas"/>
+              </w:rPr>
+              <w:t>public class HtmlRenderer implements Renderer {</w:t>
+            </w:r>
+          </w:p>
+          <w:p>
+            <w:pPr>
+              <w:spacing w:after="0"/>
+            </w:pPr>
+            <w:r>
+              <w:rPr>
+                <w:rFonts w:ascii="Consolas" w:hAnsi="Consolas" w:cs="Consolas" w:eastAsia="Consolas"/>
+              </w:rPr>
+              <w:t xml:space="preserve">    ...</w:t>
+            </w:r>
+          </w:p>
+          <w:p>
+            <w:pPr>
+              <w:spacing w:after="0"/>
+            </w:pPr>
+            <w:r>
+              <w:rPr>
+                <w:rFonts w:ascii="Consolas" w:hAnsi="Consolas" w:cs="Consolas" w:eastAsia="Consolas"/>
+              </w:rPr>
+              <w:t>}</w:t>
+            </w:r>
+          </w:p>
+        </w:tc>
+      </w:tr>
+    </w:tbl>
+    <w:p>
+      <w:r>
+        <w:t xml:space="preserve">After that, let's take a look inside the </w:t>
+      </w:r>
+      <w:r>
+        <w:rPr>
+          <w:rFonts w:ascii="Consolas" w:hAnsi="Consolas" w:cs="Consolas" w:eastAsia="Consolas"/>
+          <w:color w:val="C00000"/>
+        </w:rPr>
+        <w:t>Renderer</w:t>
+      </w:r>
+      <w:r>
+        <w:t xml:space="preserve"> interface. There are multiple methods like </w:t>
+      </w:r>
+      <w:r>
+        <w:rPr>
+          <w:rFonts w:ascii="Consolas" w:hAnsi="Consolas" w:cs="Consolas" w:eastAsia="Consolas"/>
+          <w:color w:val="C00000"/>
+        </w:rPr>
+        <w:t>body()</w:t>
+      </w:r>
+      <w:r>
+        <w:t xml:space="preserve">, </w:t>
+      </w:r>
+      <w:r>
+        <w:rPr>
+          <w:rFonts w:ascii="Consolas" w:hAnsi="Consolas" w:cs="Consolas" w:eastAsia="Consolas"/>
+          <w:color w:val="C00000"/>
+        </w:rPr>
+        <w:t>h1(TextNode)</w:t>
+      </w:r>
+      <w:r>
+        <w:t xml:space="preserve">, etc. These functions are called by the parser when it starts parsing (by calling the </w:t>
+      </w:r>
+      <w:r>
+        <w:rPr>
+          <w:rFonts w:ascii="Consolas" w:hAnsi="Consolas" w:cs="Consolas" w:eastAsia="Consolas"/>
+          <w:color w:val="C00000"/>
+        </w:rPr>
+        <w:t>parse()</w:t>
+      </w:r>
+      <w:r>
+        <w:t xml:space="preserve"> method). </w:t>
+      </w:r>
+    </w:p>
+    <w:p>
+      <w:r>
+        <w:t xml:space="preserve">For example, when the parser encounters a heading </w:t>
+      </w:r>
+      <w:r>
+        <w:rPr>
+          <w:rFonts w:ascii="Consolas" w:hAnsi="Consolas" w:cs="Consolas" w:eastAsia="Consolas"/>
+          <w:color w:val="C00000"/>
+        </w:rPr>
+        <w:t>#</w:t>
+      </w:r>
+      <w:r>
+        <w:t xml:space="preserve">, </w:t>
+      </w:r>
+      <w:r>
+        <w:rPr>
+          <w:rFonts w:ascii="Consolas" w:hAnsi="Consolas" w:cs="Consolas" w:eastAsia="Consolas"/>
+          <w:color w:val="C00000"/>
+        </w:rPr>
+        <w:t>h1(TextNode)</w:t>
+      </w:r>
+      <w:r>
+        <w:t xml:space="preserve"> is called with the </w:t>
+      </w:r>
+      <w:r>
+        <w:rPr>
+          <w:rFonts w:ascii="Consolas" w:hAnsi="Consolas" w:cs="Consolas" w:eastAsia="Consolas"/>
+          <w:color w:val="C00000"/>
+        </w:rPr>
+        <w:t>TextNode</w:t>
+      </w:r>
+      <w:r>
+        <w:t xml:space="preserve"> object. </w:t>
+      </w:r>
+      <w:r>
+        <w:rPr>
+          <w:rFonts w:ascii="Consolas" w:hAnsi="Consolas" w:cs="Consolas" w:eastAsia="Consolas"/>
+          <w:color w:val="C00000"/>
+        </w:rPr>
+        <w:t>TextNode</w:t>
+      </w:r>
+      <w:r>
+        <w:t xml:space="preserve"> stores information of a group of texts </w:t>
+      </w:r>
+      <w:r>
+        <w:rPr>
+          <w:rFonts w:ascii="Consolas" w:hAnsi="Consolas" w:cs="Consolas" w:eastAsia="Consolas"/>
+          <w:color w:val="C00000"/>
+        </w:rPr>
+        <w:t>TextGroup</w:t>
+      </w:r>
+      <w:r>
+        <w:t xml:space="preserve"> each text group has information on the style of the text it stores. Feel free to use </w:t>
+      </w:r>
+      <w:r>
+        <w:rPr>
+          <w:rFonts w:ascii="Consolas" w:hAnsi="Consolas" w:cs="Consolas" w:eastAsia="Consolas"/>
+          <w:color w:val="C00000"/>
+        </w:rPr>
+        <w:t>TextNode.toString()</w:t>
+      </w:r>
+      <w:r>
+        <w:t xml:space="preserve"> to observe what they stores.</w:t>
+      </w:r>
+    </w:p>
+    <w:tbl>
+      <w:tblPr>
+        <w:tblW w:w="8838" w:type="dxa"/>
+        <w:tblBorders>
+          <w:top w:val="single"/>
+          <w:left w:val="single"/>
+          <w:bottom w:val="single"/>
+          <w:right w:val="single"/>
+          <w:insideH w:val="single"/>
+          <w:insideV w:val="single"/>
+        </w:tblBorders>
+      </w:tblPr>
+      <w:tr>
+        <w:tc>
+          <w:tcPr>
+            <w:shd w:color="auto" w:val="clear" w:fill="e7e6e6"/>
+          </w:tcPr>
+          <w:p>
+            <w:pPr>
+              <w:spacing w:after="0"/>
+            </w:pPr>
+            <w:r>
+              <w:rPr>
+                <w:rFonts w:ascii="Consolas" w:hAnsi="Consolas" w:cs="Consolas" w:eastAsia="Consolas"/>
+              </w:rPr>
+              <w:t>public interface Renderer {</w:t>
+            </w:r>
+          </w:p>
+          <w:p>
+            <w:pPr>
+              <w:spacing w:after="0"/>
+            </w:pPr>
+            <w:r>
+              <w:rPr>
+                <w:rFonts w:ascii="Consolas" w:hAnsi="Consolas" w:cs="Consolas" w:eastAsia="Consolas"/>
+              </w:rPr>
+              <w:t/>
+            </w:r>
+          </w:p>
+          <w:p>
+            <w:pPr>
+              <w:spacing w:after="0"/>
+            </w:pPr>
+            <w:r>
+              <w:rPr>
+                <w:rFonts w:ascii="Consolas" w:hAnsi="Consolas" w:cs="Consolas" w:eastAsia="Consolas"/>
+              </w:rPr>
+              <w:t xml:space="preserve">    /**</w:t>
+            </w:r>
+          </w:p>
+          <w:p>
+            <w:pPr>
+              <w:spacing w:after="0"/>
+            </w:pPr>
+            <w:r>
+              <w:rPr>
+                <w:rFonts w:ascii="Consolas" w:hAnsi="Consolas" w:cs="Consolas" w:eastAsia="Consolas"/>
+              </w:rPr>
+              <w:t xml:space="preserve">     * Init</w:t>
+            </w:r>
+          </w:p>
+          <w:p>
+            <w:pPr>
+              <w:spacing w:after="0"/>
+            </w:pPr>
+            <w:r>
+              <w:rPr>
+                <w:rFonts w:ascii="Consolas" w:hAnsi="Consolas" w:cs="Consolas" w:eastAsia="Consolas"/>
+              </w:rPr>
+              <w:t xml:space="preserve">     */</w:t>
+            </w:r>
+          </w:p>
+          <w:p>
+            <w:pPr>
+              <w:spacing w:after="0"/>
+            </w:pPr>
+            <w:r>
+              <w:rPr>
+                <w:rFonts w:ascii="Consolas" w:hAnsi="Consolas" w:cs="Consolas" w:eastAsia="Consolas"/>
+              </w:rPr>
+              <w:t xml:space="preserve">    void body();</w:t>
+            </w:r>
+          </w:p>
+          <w:p>
+            <w:pPr>
+              <w:spacing w:after="0"/>
+            </w:pPr>
+            <w:r>
+              <w:rPr>
+                <w:rFonts w:ascii="Consolas" w:hAnsi="Consolas" w:cs="Consolas" w:eastAsia="Consolas"/>
+              </w:rPr>
+              <w:t/>
+            </w:r>
+          </w:p>
+          <w:p>
+            <w:pPr>
+              <w:spacing w:after="0"/>
+            </w:pPr>
+            <w:r>
+              <w:rPr>
+                <w:rFonts w:ascii="Consolas" w:hAnsi="Consolas" w:cs="Consolas" w:eastAsia="Consolas"/>
+              </w:rPr>
+              <w:t xml:space="preserve">    /**</w:t>
+            </w:r>
+          </w:p>
+          <w:p>
+            <w:pPr>
+              <w:spacing w:after="0"/>
+            </w:pPr>
+            <w:r>
+              <w:rPr>
+                <w:rFonts w:ascii="Consolas" w:hAnsi="Consolas" w:cs="Consolas" w:eastAsia="Consolas"/>
+              </w:rPr>
+              <w:t xml:space="preserve">     * Close</w:t>
+            </w:r>
+          </w:p>
+          <w:p>
+            <w:pPr>
+              <w:spacing w:after="0"/>
+            </w:pPr>
+            <w:r>
+              <w:rPr>
+                <w:rFonts w:ascii="Consolas" w:hAnsi="Consolas" w:cs="Consolas" w:eastAsia="Consolas"/>
+              </w:rPr>
+              <w:t xml:space="preserve">     */</w:t>
+            </w:r>
+          </w:p>
+          <w:p>
+            <w:pPr>
+              <w:spacing w:after="0"/>
+            </w:pPr>
+            <w:r>
+              <w:rPr>
+                <w:rFonts w:ascii="Consolas" w:hAnsi="Consolas" w:cs="Consolas" w:eastAsia="Consolas"/>
+              </w:rPr>
+              <w:t xml:space="preserve">    void done();</w:t>
+            </w:r>
+          </w:p>
+          <w:p>
+            <w:pPr>
+              <w:spacing w:after="0"/>
+            </w:pPr>
+            <w:r>
+              <w:rPr>
+                <w:rFonts w:ascii="Consolas" w:hAnsi="Consolas" w:cs="Consolas" w:eastAsia="Consolas"/>
+              </w:rPr>
+              <w:t/>
+            </w:r>
+          </w:p>
+          <w:p>
+            <w:pPr>
+              <w:spacing w:after="0"/>
+            </w:pPr>
+            <w:r>
+              <w:rPr>
+                <w:rFonts w:ascii="Consolas" w:hAnsi="Consolas" w:cs="Consolas" w:eastAsia="Consolas"/>
+              </w:rPr>
+              <w:t xml:space="preserve">    // Headings</w:t>
+            </w:r>
+          </w:p>
+          <w:p>
+            <w:pPr>
+              <w:spacing w:after="0"/>
+            </w:pPr>
+            <w:r>
+              <w:rPr>
+                <w:rFonts w:ascii="Consolas" w:hAnsi="Consolas" w:cs="Consolas" w:eastAsia="Consolas"/>
+              </w:rPr>
+              <w:t xml:space="preserve">    void h1(TextNode texts);</w:t>
+            </w:r>
+          </w:p>
+          <w:p>
+            <w:pPr>
+              <w:spacing w:after="0"/>
+            </w:pPr>
+            <w:r>
+              <w:rPr>
+                <w:rFonts w:ascii="Consolas" w:hAnsi="Consolas" w:cs="Consolas" w:eastAsia="Consolas"/>
+              </w:rPr>
+              <w:t xml:space="preserve">    void h2(TextNode texts);</w:t>
+            </w:r>
+          </w:p>
+          <w:p>
+            <w:pPr>
+              <w:spacing w:after="0"/>
+            </w:pPr>
+            <w:r>
+              <w:rPr>
+                <w:rFonts w:ascii="Consolas" w:hAnsi="Consolas" w:cs="Consolas" w:eastAsia="Consolas"/>
+              </w:rPr>
+              <w:t xml:space="preserve">    ...</w:t>
+            </w:r>
+          </w:p>
+          <w:p>
+            <w:pPr>
+              <w:spacing w:after="0"/>
+            </w:pPr>
+            <w:r>
+              <w:rPr>
+                <w:rFonts w:ascii="Consolas" w:hAnsi="Consolas" w:cs="Consolas" w:eastAsia="Consolas"/>
+              </w:rPr>
+              <w:t>}</w:t>
+            </w:r>
+          </w:p>
+        </w:tc>
+      </w:tr>
+    </w:tbl>
+    <w:p>
+      <w:r>
+        <w:t>After that you can include it into your code.</w:t>
+      </w:r>
+    </w:p>
+    <w:tbl>
+      <w:tblPr>
+        <w:tblW w:w="8838" w:type="dxa"/>
+        <w:tblBorders>
+          <w:top w:val="single"/>
+          <w:left w:val="single"/>
+          <w:bottom w:val="single"/>
+          <w:right w:val="single"/>
+          <w:insideH w:val="single"/>
+          <w:insideV w:val="single"/>
+        </w:tblBorders>
+      </w:tblPr>
+      <w:tr>
+        <w:tc>
+          <w:tcPr>
+            <w:shd w:color="auto" w:val="clear" w:fill="e7e6e6"/>
+          </w:tcPr>
+          <w:p>
+            <w:pPr>
+              <w:spacing w:after="0"/>
+            </w:pPr>
+            <w:r>
+              <w:rPr>
+                <w:rFonts w:ascii="Consolas" w:hAnsi="Consolas" w:cs="Consolas" w:eastAsia="Consolas"/>
+              </w:rPr>
+              <w:t>MarkdownParser parser = new MarkdownParser(new CustomRenderer());</w:t>
+            </w:r>
+          </w:p>
+        </w:tc>
+      </w:tr>
+    </w:tbl>
+    <w:p/>
+    <w:p>
+      <w:pPr>
+        <w:pStyle w:val="Heading2"/>
+      </w:pPr>
+      <w:r>
+        <w:t>Upcoming plans</w:t>
+      </w:r>
+    </w:p>
+    <w:p>
+      <w:pPr>
+        <w:numPr>
+          <w:numId w:val="1"/>
+        </w:numPr>
+      </w:pPr>
+      <w:r>
+        <w:t>A command line util will be implemented for markdown to html conversion.</w:t>
+      </w:r>
+    </w:p>
+    <w:p>
+      <w:pPr>
+        <w:numPr>
+          <w:numId w:val="1"/>
+        </w:numPr>
+      </w:pPr>
+      <w:r>
+        <w:t>Markdown to OpenXML renderer will be implemented</w:t>
       </w:r>
     </w:p>
     <w:sectPr>
@@ -295,6 +1019,20 @@
     </w:sectPr>
   </w:body>
 </w:document>
+</file>
+
+<file path=word/numbering.xml><?xml version="1.0" encoding="utf-8"?>
+<w:numbering xmlns:w="http://schemas.openxmlformats.org/wordprocessingml/2006/main">
+  <w:abstractNum w:abstractNumId="0">
+    <w:lvl w:ilvl="0">
+      <w:numFmt w:val="bullet"/>
+      <w:lvlText w:val="•"/>
+    </w:lvl>
+  </w:abstractNum>
+  <w:num w:numId="1">
+    <w:abstractNumId w:val="0"/>
+  </w:num>
+</w:numbering>
 </file>
 
 <file path=word/styles.xml><?xml version="1.0" encoding="utf-8"?>

</xml_diff>